<commit_message>
fix(Ch5): fix activity diagram guard condition
修正忘記密碼(圖5-3-4)、借傘(圖5-3-8)、還傘(圖5-3-9)、回饋意見(圖5-3-10)的門檻條件缺少的問題
</commit_message>
<xml_diff>
--- a/files/Word/系統手冊.docx
+++ b/files/Word/系統手冊.docx
@@ -12133,15 +12133,15 @@
       </w:pPr>
       <w:r>
         <w:rPr>
-          <w:rFonts w:ascii="Times New Roman" w:hAnsi="Times New Roman" w:hint="eastAsia"/>
+          <w:rFonts w:ascii="Times New Roman" w:hAnsi="Times New Roman"/>
           <w:noProof/>
         </w:rPr>
         <w:lastRenderedPageBreak/>
         <w:drawing>
-          <wp:inline distT="0" distB="0" distL="0" distR="0" wp14:anchorId="650C606B" wp14:editId="74CC337E">
-            <wp:extent cx="6475730" cy="1243330"/>
-            <wp:effectExtent l="0" t="0" r="1270" b="0"/>
-            <wp:docPr id="7" name="圖片 7"/>
+          <wp:inline distT="0" distB="0" distL="0" distR="0" wp14:anchorId="495A0155" wp14:editId="0A39E78B">
+            <wp:extent cx="6475730" cy="1268730"/>
+            <wp:effectExtent l="0" t="0" r="1270" b="7620"/>
+            <wp:docPr id="43" name="圖片 43"/>
             <wp:cNvGraphicFramePr>
               <a:graphicFrameLocks xmlns:a="http://schemas.openxmlformats.org/drawingml/2006/main" noChangeAspect="1"/>
             </wp:cNvGraphicFramePr>
@@ -12149,7 +12149,7 @@
               <a:graphicData uri="http://schemas.openxmlformats.org/drawingml/2006/picture">
                 <pic:pic xmlns:pic="http://schemas.openxmlformats.org/drawingml/2006/picture">
                   <pic:nvPicPr>
-                    <pic:cNvPr id="7" name="圖5-3-4忘記密碼之活動圖.png"/>
+                    <pic:cNvPr id="43" name="圖5-3-4忘記密碼之活動圖.png"/>
                     <pic:cNvPicPr/>
                   </pic:nvPicPr>
                   <pic:blipFill>
@@ -12167,7 +12167,7 @@
                   <pic:spPr>
                     <a:xfrm>
                       <a:off x="0" y="0"/>
-                      <a:ext cx="6475730" cy="1243330"/>
+                      <a:ext cx="6475730" cy="1268730"/>
                     </a:xfrm>
                     <a:prstGeom prst="rect">
                       <a:avLst/>
@@ -12492,15 +12492,16 @@
       </w:r>
       <w:r>
         <w:rPr>
-          <w:rFonts w:ascii="Times New Roman" w:hAnsi="Times New Roman" w:hint="eastAsia"/>
+          <w:rFonts w:ascii="Times New Roman" w:hAnsi="Times New Roman" w:cs="新細明體"/>
           <w:noProof/>
+          <w:kern w:val="0"/>
         </w:rPr>
         <w:lastRenderedPageBreak/>
         <w:drawing>
-          <wp:inline distT="0" distB="0" distL="0" distR="0" wp14:anchorId="60E0AB30" wp14:editId="2846A105">
+          <wp:inline distT="0" distB="0" distL="0" distR="0" wp14:anchorId="0943D6DC" wp14:editId="6BF81621">
             <wp:extent cx="6475730" cy="2162175"/>
             <wp:effectExtent l="0" t="0" r="1270" b="9525"/>
-            <wp:docPr id="11" name="圖片 11"/>
+            <wp:docPr id="44" name="圖片 44"/>
             <wp:cNvGraphicFramePr>
               <a:graphicFrameLocks xmlns:a="http://schemas.openxmlformats.org/drawingml/2006/main" noChangeAspect="1"/>
             </wp:cNvGraphicFramePr>
@@ -12508,7 +12509,7 @@
               <a:graphicData uri="http://schemas.openxmlformats.org/drawingml/2006/picture">
                 <pic:pic xmlns:pic="http://schemas.openxmlformats.org/drawingml/2006/picture">
                   <pic:nvPicPr>
-                    <pic:cNvPr id="11" name="圖5-3-8借傘之活動圖.png"/>
+                    <pic:cNvPr id="44" name="圖5-3-8借傘之活動圖.png"/>
                     <pic:cNvPicPr/>
                   </pic:nvPicPr>
                   <pic:blipFill>
@@ -12566,26 +12567,19 @@
     <w:p>
       <w:pPr>
         <w:ind w:firstLineChars="0" w:firstLine="0"/>
-      </w:pPr>
-    </w:p>
-    <w:p>
-      <w:pPr>
-        <w:ind w:firstLineChars="0" w:firstLine="0"/>
-        <w:jc w:val="center"/>
-        <w:rPr>
-          <w:rFonts w:ascii="Times New Roman" w:hAnsi="Times New Roman"/>
-        </w:rPr>
-      </w:pPr>
-      <w:r>
-        <w:rPr>
-          <w:rFonts w:ascii="Times New Roman" w:hAnsi="Times New Roman" w:hint="eastAsia"/>
+        <w:rPr>
+          <w:rFonts w:hint="eastAsia"/>
+        </w:rPr>
+      </w:pPr>
+      <w:r>
+        <w:rPr>
           <w:noProof/>
         </w:rPr>
         <w:drawing>
-          <wp:inline distT="0" distB="0" distL="0" distR="0" wp14:anchorId="698E6385" wp14:editId="287A1D94">
-            <wp:extent cx="6475730" cy="3224530"/>
+          <wp:inline distT="0" distB="0" distL="0" distR="0" wp14:anchorId="605E8FAD" wp14:editId="62ECF471">
+            <wp:extent cx="6475730" cy="3094990"/>
             <wp:effectExtent l="0" t="0" r="1270" b="0"/>
-            <wp:docPr id="12" name="圖片 12"/>
+            <wp:docPr id="45" name="圖片 45"/>
             <wp:cNvGraphicFramePr>
               <a:graphicFrameLocks xmlns:a="http://schemas.openxmlformats.org/drawingml/2006/main" noChangeAspect="1"/>
             </wp:cNvGraphicFramePr>
@@ -12593,7 +12587,7 @@
               <a:graphicData uri="http://schemas.openxmlformats.org/drawingml/2006/picture">
                 <pic:pic xmlns:pic="http://schemas.openxmlformats.org/drawingml/2006/picture">
                   <pic:nvPicPr>
-                    <pic:cNvPr id="12" name="圖5-3-9還傘之活動圖.png"/>
+                    <pic:cNvPr id="45" name="圖5-3-9還傘之活動圖.png"/>
                     <pic:cNvPicPr/>
                   </pic:nvPicPr>
                   <pic:blipFill>
@@ -12611,7 +12605,7 @@
                   <pic:spPr>
                     <a:xfrm>
                       <a:off x="0" y="0"/>
-                      <a:ext cx="6475730" cy="3224530"/>
+                      <a:ext cx="6475730" cy="3094990"/>
                     </a:xfrm>
                     <a:prstGeom prst="rect">
                       <a:avLst/>
@@ -12666,15 +12660,15 @@
       </w:pPr>
       <w:r>
         <w:rPr>
-          <w:rFonts w:ascii="Times New Roman" w:hAnsi="Times New Roman" w:hint="eastAsia"/>
+          <w:rFonts w:ascii="Times New Roman" w:hAnsi="Times New Roman"/>
           <w:noProof/>
         </w:rPr>
         <w:lastRenderedPageBreak/>
         <w:drawing>
-          <wp:inline distT="0" distB="0" distL="0" distR="0" wp14:anchorId="3D38100C" wp14:editId="4FCDCCD4">
+          <wp:inline distT="0" distB="0" distL="0" distR="0" wp14:anchorId="1F8B4229" wp14:editId="1EFBC9DB">
             <wp:extent cx="6475730" cy="4735830"/>
             <wp:effectExtent l="0" t="0" r="1270" b="7620"/>
-            <wp:docPr id="13" name="圖片 13"/>
+            <wp:docPr id="46" name="圖片 46"/>
             <wp:cNvGraphicFramePr>
               <a:graphicFrameLocks xmlns:a="http://schemas.openxmlformats.org/drawingml/2006/main" noChangeAspect="1"/>
             </wp:cNvGraphicFramePr>
@@ -12682,7 +12676,7 @@
               <a:graphicData uri="http://schemas.openxmlformats.org/drawingml/2006/picture">
                 <pic:pic xmlns:pic="http://schemas.openxmlformats.org/drawingml/2006/picture">
                   <pic:nvPicPr>
-                    <pic:cNvPr id="13" name="圖5-3-10回饋意見之活動圖.png"/>
+                    <pic:cNvPr id="46" name="圖5-3-10回饋意見之活動圖.png"/>
                     <pic:cNvPicPr/>
                   </pic:nvPicPr>
                   <pic:blipFill>
@@ -12736,6 +12730,8 @@
         </w:rPr>
         <w:t>回饋意見之活動圖</w:t>
       </w:r>
+      <w:bookmarkStart w:id="19" w:name="_GoBack"/>
+      <w:bookmarkEnd w:id="19"/>
     </w:p>
     <w:p>
       <w:pPr>
@@ -13442,7 +13438,7 @@
       <w:pPr>
         <w:pStyle w:val="2"/>
       </w:pPr>
-      <w:bookmarkStart w:id="19" w:name="_Toc40312993"/>
+      <w:bookmarkStart w:id="20" w:name="_Toc40312993"/>
       <w:r>
         <w:rPr>
           <w:rFonts w:hint="eastAsia"/>
@@ -13456,7 +13452,7 @@
         </w:rPr>
         <w:t>分析類別圖</w:t>
       </w:r>
-      <w:bookmarkEnd w:id="19"/>
+      <w:bookmarkEnd w:id="20"/>
     </w:p>
     <w:p>
       <w:pPr>
@@ -13569,7 +13565,7 @@
         <w:pStyle w:val="1"/>
         <w:ind w:firstLine="561"/>
       </w:pPr>
-      <w:bookmarkStart w:id="20" w:name="_Toc40312994"/>
+      <w:bookmarkStart w:id="21" w:name="_Toc40312994"/>
       <w:r>
         <w:rPr>
           <w:rFonts w:hint="eastAsia"/>
@@ -13601,13 +13597,13 @@
         </w:rPr>
         <w:t>設計模型</w:t>
       </w:r>
-      <w:bookmarkEnd w:id="20"/>
+      <w:bookmarkEnd w:id="21"/>
     </w:p>
     <w:p>
       <w:pPr>
         <w:pStyle w:val="2"/>
       </w:pPr>
-      <w:bookmarkStart w:id="21" w:name="_Toc40312995"/>
+      <w:bookmarkStart w:id="22" w:name="_Toc40312995"/>
       <w:r>
         <w:rPr>
           <w:rFonts w:hint="eastAsia"/>
@@ -13620,7 +13616,7 @@
         </w:rPr>
         <w:t>循序圖</w:t>
       </w:r>
-      <w:bookmarkEnd w:id="21"/>
+      <w:bookmarkEnd w:id="22"/>
     </w:p>
     <w:p>
       <w:pPr>
@@ -15046,8 +15042,6 @@
         </w:rPr>
         <w:t>管理者報修完工之循序圖</w:t>
       </w:r>
-      <w:bookmarkStart w:id="22" w:name="_GoBack"/>
-      <w:bookmarkEnd w:id="22"/>
     </w:p>
     <w:p>
       <w:pPr>
@@ -15056,7 +15050,7 @@
         <w:ind w:firstLineChars="0" w:firstLine="0"/>
         <w:jc w:val="left"/>
         <w:rPr>
-          <w:rFonts w:ascii="Times New Roman" w:hAnsi="Times New Roman" w:cs="新細明體" w:hint="eastAsia"/>
+          <w:rFonts w:ascii="Times New Roman" w:hAnsi="Times New Roman" w:cs="新細明體"/>
           <w:kern w:val="0"/>
         </w:rPr>
       </w:pPr>
@@ -15144,9 +15138,6 @@
       <w:pPr>
         <w:pStyle w:val="4"/>
         <w:ind w:firstLine="560"/>
-        <w:rPr>
-          <w:rFonts w:hint="eastAsia"/>
-        </w:rPr>
       </w:pPr>
       <w:r>
         <w:rPr>
@@ -15171,7 +15162,7 @@
       <w:pPr>
         <w:ind w:firstLineChars="0" w:firstLine="0"/>
         <w:rPr>
-          <w:rFonts w:ascii="Times New Roman" w:hAnsi="Times New Roman" w:hint="eastAsia"/>
+          <w:rFonts w:ascii="Times New Roman" w:hAnsi="Times New Roman"/>
         </w:rPr>
       </w:pPr>
     </w:p>
@@ -15400,7 +15391,7 @@
             <w:noProof/>
             <w:lang w:val="zh-TW"/>
           </w:rPr>
-          <w:t>33</w:t>
+          <w:t>18</w:t>
         </w:r>
         <w:r>
           <w:rPr>
@@ -17627,7 +17618,7 @@
 </file>
 
 <file path=customXml/itemProps1.xml><?xml version="1.0" encoding="utf-8"?>
-<ds:datastoreItem xmlns:ds="http://schemas.openxmlformats.org/officeDocument/2006/customXml" ds:itemID="{17281A45-492C-4718-8069-4EA9B10602C0}">
+<ds:datastoreItem xmlns:ds="http://schemas.openxmlformats.org/officeDocument/2006/customXml" ds:itemID="{939E4202-75C6-40C1-A00A-F1DC501C318E}">
   <ds:schemaRefs>
     <ds:schemaRef ds:uri="http://schemas.openxmlformats.org/officeDocument/2006/bibliography"/>
   </ds:schemaRefs>

</xml_diff>